<commit_message>
Atualização das imagens e documentações em geral
</commit_message>
<xml_diff>
--- a/Manual-de-instalacao.docx
+++ b/Manual-de-instalacao.docx
@@ -1,9 +1,10 @@
 
 <file path=word/document.xml><?xml version="1.0" encoding="utf-8"?>
-<w:document xmlns:wpc="http://schemas.microsoft.com/office/word/2010/wordprocessingCanvas" xmlns:cx="http://schemas.microsoft.com/office/drawing/2014/chartex" xmlns:cx1="http://schemas.microsoft.com/office/drawing/2015/9/8/chartex" xmlns:cx2="http://schemas.microsoft.com/office/drawing/2015/10/21/chartex" xmlns:cx3="http://schemas.microsoft.com/office/drawing/2016/5/9/chartex" xmlns:cx4="http://schemas.microsoft.com/office/drawing/2016/5/10/chartex" xmlns:cx5="http://schemas.microsoft.com/office/drawing/2016/5/11/chartex" xmlns:cx6="http://schemas.microsoft.com/office/drawing/2016/5/12/chartex" xmlns:cx7="http://schemas.microsoft.com/office/drawing/2016/5/13/chartex" xmlns:cx8="http://schemas.microsoft.com/office/drawing/2016/5/14/chartex" xmlns:mc="http://schemas.openxmlformats.org/markup-compatibility/2006" xmlns:aink="http://schemas.microsoft.com/office/drawing/2016/ink" xmlns:am3d="http://schemas.microsoft.com/office/drawing/2017/model3d" xmlns:o="urn:schemas-microsoft-com:office:office" xmlns:oel="http://schemas.microsoft.com/office/2019/extlst" xmlns:r="http://schemas.openxmlformats.org/officeDocument/2006/relationships" xmlns:m="http://schemas.openxmlformats.org/officeDocument/2006/math" xmlns:v="urn:schemas-microsoft-com:vml" xmlns:wp14="http://schemas.microsoft.com/office/word/2010/wordprocessingDrawing" xmlns:wp="http://schemas.openxmlformats.org/drawingml/2006/wordprocessingDrawing" xmlns:w10="urn:schemas-microsoft-com:office:word" xmlns:w="http://schemas.openxmlformats.org/wordprocessingml/2006/main" xmlns:w14="http://schemas.microsoft.com/office/word/2010/wordml" xmlns:w15="http://schemas.microsoft.com/office/word/2012/wordml" xmlns:w16cex="http://schemas.microsoft.com/office/word/2018/wordml/cex" xmlns:w16cid="http://schemas.microsoft.com/office/word/2016/wordml/cid" xmlns:w16="http://schemas.microsoft.com/office/word/2018/wordml" xmlns:w16du="http://schemas.microsoft.com/office/word/2023/wordml/word16du" xmlns:w16sdtdh="http://schemas.microsoft.com/office/word/2020/wordml/sdtdatahash" xmlns:w16se="http://schemas.microsoft.com/office/word/2015/wordml/symex" xmlns:wpg="http://schemas.microsoft.com/office/word/2010/wordprocessingGroup" xmlns:wpi="http://schemas.microsoft.com/office/word/2010/wordprocessingInk" xmlns:wne="http://schemas.microsoft.com/office/word/2006/wordml" xmlns:wps="http://schemas.microsoft.com/office/word/2010/wordprocessingShape" mc:Ignorable="w14 w15 w16se w16cid w16 w16cex w16sdtdh wp14">
+<w:document xmlns:o="urn:schemas-microsoft-com:office:office" xmlns:r="http://schemas.openxmlformats.org/officeDocument/2006/relationships" xmlns:v="urn:schemas-microsoft-com:vml" xmlns:w="http://schemas.openxmlformats.org/wordprocessingml/2006/main" xmlns:w10="urn:schemas-microsoft-com:office:word" xmlns:wp="http://schemas.openxmlformats.org/drawingml/2006/wordprocessingDrawing" xmlns:wps="http://schemas.microsoft.com/office/word/2010/wordprocessingShape" xmlns:wpg="http://schemas.microsoft.com/office/word/2010/wordprocessingGroup" xmlns:mc="http://schemas.openxmlformats.org/markup-compatibility/2006" xmlns:wp14="http://schemas.microsoft.com/office/word/2010/wordprocessingDrawing" xmlns:w14="http://schemas.microsoft.com/office/word/2010/wordml" xmlns:w15="http://schemas.microsoft.com/office/word/2012/wordml" mc:Ignorable="w14 wp14 w15">
   <w:body>
     <w:p>
       <w:pPr>
+        <w:pStyle w:val="Normal"/>
         <w:rPr>
           <w:b/>
           <w:bCs/>
@@ -15,12 +16,11 @@
         <w:rPr>
           <w:b/>
           <w:bCs/>
-          <w:noProof/>
           <w:sz w:val="36"/>
           <w:szCs w:val="36"/>
         </w:rPr>
         <w:drawing>
-          <wp:anchor distT="0" distB="0" distL="114300" distR="114300" simplePos="0" relativeHeight="251658240" behindDoc="0" locked="0" layoutInCell="1" allowOverlap="1" wp14:anchorId="47BD324A" wp14:editId="1045D6FC">
+          <wp:anchor behindDoc="0" distT="0" distB="0" distL="0" distR="0" simplePos="0" locked="0" layoutInCell="0" allowOverlap="1" relativeHeight="2">
             <wp:simplePos x="0" y="0"/>
             <wp:positionH relativeFrom="column">
               <wp:posOffset>-688975</wp:posOffset>
@@ -28,10 +28,10 @@
             <wp:positionV relativeFrom="paragraph">
               <wp:posOffset>-529590</wp:posOffset>
             </wp:positionV>
-            <wp:extent cx="3886200" cy="582587"/>
-            <wp:effectExtent l="0" t="0" r="0" b="8255"/>
+            <wp:extent cx="3886200" cy="582295"/>
+            <wp:effectExtent l="0" t="0" r="0" b="0"/>
             <wp:wrapNone/>
-            <wp:docPr id="1149282527" name="Imagem 1"/>
+            <wp:docPr id="1" name="Imagem 1" descr=""/>
             <wp:cNvGraphicFramePr>
               <a:graphicFrameLocks xmlns:a="http://schemas.openxmlformats.org/drawingml/2006/main" noChangeAspect="1"/>
             </wp:cNvGraphicFramePr>
@@ -39,20 +39,13 @@
               <a:graphicData uri="http://schemas.openxmlformats.org/drawingml/2006/picture">
                 <pic:pic xmlns:pic="http://schemas.openxmlformats.org/drawingml/2006/picture">
                   <pic:nvPicPr>
-                    <pic:cNvPr id="0" name="Picture 1"/>
+                    <pic:cNvPr id="1" name="Imagem 1" descr=""/>
                     <pic:cNvPicPr>
                       <a:picLocks noChangeAspect="1" noChangeArrowheads="1"/>
                     </pic:cNvPicPr>
                   </pic:nvPicPr>
                   <pic:blipFill>
-                    <a:blip r:embed="rId4">
-                      <a:extLst>
-                        <a:ext uri="{28A0092B-C50C-407E-A947-70E740481C1C}">
-                          <a14:useLocalDpi xmlns:a14="http://schemas.microsoft.com/office/drawing/2010/main" val="0"/>
-                        </a:ext>
-                      </a:extLst>
-                    </a:blip>
-                    <a:srcRect/>
+                    <a:blip r:embed="rId2"/>
                     <a:stretch>
                       <a:fillRect/>
                     </a:stretch>
@@ -60,33 +53,29 @@
                   <pic:spPr bwMode="auto">
                     <a:xfrm>
                       <a:off x="0" y="0"/>
-                      <a:ext cx="3886200" cy="582587"/>
+                      <a:ext cx="3886200" cy="582295"/>
                     </a:xfrm>
                     <a:prstGeom prst="rect">
                       <a:avLst/>
                     </a:prstGeom>
-                    <a:noFill/>
-                    <a:ln>
-                      <a:noFill/>
+                    <a:ln w="635">
+                      <a:solidFill>
+                        <a:srgbClr val="111111"/>
+                      </a:solidFill>
                     </a:ln>
                   </pic:spPr>
                 </pic:pic>
               </a:graphicData>
             </a:graphic>
-            <wp14:sizeRelH relativeFrom="margin">
-              <wp14:pctWidth>0</wp14:pctWidth>
-            </wp14:sizeRelH>
-            <wp14:sizeRelV relativeFrom="margin">
-              <wp14:pctHeight>0</wp14:pctHeight>
-            </wp14:sizeRelV>
           </wp:anchor>
         </w:drawing>
       </w:r>
     </w:p>
     <w:p>
       <w:pPr>
-        <w:rPr>
-          <w:rFonts w:cstheme="minorHAnsi"/>
+        <w:pStyle w:val="Normal"/>
+        <w:rPr>
+          <w:rFonts w:cs="Calibri" w:cstheme="minorHAnsi"/>
           <w:b/>
           <w:bCs/>
           <w:sz w:val="36"/>
@@ -95,7 +84,7 @@
       </w:pPr>
       <w:r>
         <w:rPr>
-          <w:rFonts w:cstheme="minorHAnsi"/>
+          <w:rFonts w:cs="Calibri" w:cstheme="minorHAnsi"/>
           <w:b/>
           <w:bCs/>
           <w:sz w:val="36"/>
@@ -106,6 +95,7 @@
     </w:p>
     <w:p>
       <w:pPr>
+        <w:pStyle w:val="Normal"/>
         <w:rPr>
           <w:b/>
           <w:bCs/>
@@ -132,14 +122,22 @@
     </w:p>
     <w:p>
       <w:pPr>
-        <w:rPr>
-          <w:sz w:val="26"/>
-          <w:szCs w:val="26"/>
-        </w:rPr>
-      </w:pPr>
-    </w:p>
-    <w:p>
-      <w:pPr>
+        <w:pStyle w:val="Normal"/>
+        <w:rPr>
+          <w:sz w:val="26"/>
+          <w:szCs w:val="26"/>
+        </w:rPr>
+      </w:pPr>
+      <w:r>
+        <w:rPr>
+          <w:sz w:val="26"/>
+          <w:szCs w:val="26"/>
+        </w:rPr>
+      </w:r>
+    </w:p>
+    <w:p>
+      <w:pPr>
+        <w:pStyle w:val="Normal"/>
         <w:rPr>
           <w:b/>
           <w:bCs/>
@@ -154,139 +152,117 @@
           <w:sz w:val="36"/>
           <w:szCs w:val="36"/>
         </w:rPr>
-        <w:t>Primeiros ajustes</w:t>
-      </w:r>
-      <w:r>
+        <w:t>Primeiros ajustes:</w:t>
+      </w:r>
+    </w:p>
+    <w:p>
+      <w:pPr>
+        <w:pStyle w:val="Normal"/>
+        <w:rPr>
+          <w:b/>
+          <w:bCs/>
+          <w:sz w:val="20"/>
+          <w:szCs w:val="20"/>
+        </w:rPr>
+      </w:pPr>
+      <w:r>
+        <w:rPr>
+          <w:b/>
+          <w:bCs/>
+          <w:sz w:val="20"/>
+          <w:szCs w:val="20"/>
+        </w:rPr>
+      </w:r>
+    </w:p>
+    <w:p>
+      <w:pPr>
+        <w:pStyle w:val="Normal"/>
+        <w:rPr>
+          <w:sz w:val="26"/>
+          <w:szCs w:val="26"/>
+        </w:rPr>
+      </w:pPr>
+      <w:r>
+        <w:rPr>
+          <w:sz w:val="26"/>
+          <w:szCs w:val="26"/>
+        </w:rPr>
+        <w:t>Este manual vem acompanhado de um kit de 2 sensores Arduíno UNO com o objetivo exclusivo de monitorar temperatura de tilápias congeladas.</w:t>
+      </w:r>
+    </w:p>
+    <w:p>
+      <w:pPr>
+        <w:pStyle w:val="Normal"/>
+        <w:rPr>
+          <w:sz w:val="26"/>
+          <w:szCs w:val="26"/>
+        </w:rPr>
+      </w:pPr>
+      <w:r>
+        <w:rPr>
+          <w:sz w:val="26"/>
+          <w:szCs w:val="26"/>
+        </w:rPr>
+        <w:t>Para o procedimento será somente necessário certificar que o Arduíno está devidamente carregado, é preciso também que para a visualização de dados, uma conexão estável de internet.</w:t>
+      </w:r>
+    </w:p>
+    <w:p>
+      <w:pPr>
+        <w:pStyle w:val="Normal"/>
+        <w:rPr>
+          <w:sz w:val="26"/>
+          <w:szCs w:val="26"/>
+        </w:rPr>
+      </w:pPr>
+      <w:r>
+        <w:rPr>
+          <w:sz w:val="26"/>
+          <w:szCs w:val="26"/>
+        </w:rPr>
+      </w:r>
+    </w:p>
+    <w:p>
+      <w:pPr>
+        <w:pStyle w:val="Normal"/>
         <w:rPr>
           <w:b/>
           <w:bCs/>
           <w:sz w:val="36"/>
           <w:szCs w:val="36"/>
         </w:rPr>
-        <w:t>:</w:t>
-      </w:r>
-    </w:p>
-    <w:p>
-      <w:pPr>
-        <w:rPr>
-          <w:b/>
-          <w:bCs/>
-          <w:sz w:val="20"/>
-          <w:szCs w:val="20"/>
-        </w:rPr>
-      </w:pPr>
-    </w:p>
-    <w:p>
-      <w:pPr>
-        <w:rPr>
-          <w:sz w:val="26"/>
-          <w:szCs w:val="26"/>
-        </w:rPr>
-      </w:pPr>
-      <w:r>
-        <w:rPr>
-          <w:sz w:val="26"/>
-          <w:szCs w:val="26"/>
-        </w:rPr>
-        <w:t>Este manual vem acompanhado de um kit de 2 sensores Arduíno UNO com o objetivo exclusivo de monitorar temperatura de tilápias congeladas.</w:t>
-      </w:r>
-    </w:p>
-    <w:p>
-      <w:pPr>
-        <w:rPr>
-          <w:sz w:val="26"/>
-          <w:szCs w:val="26"/>
-        </w:rPr>
-      </w:pPr>
-      <w:r>
-        <w:rPr>
-          <w:sz w:val="26"/>
-          <w:szCs w:val="26"/>
-        </w:rPr>
-        <w:t xml:space="preserve">Para o procedimento será somente necessário certificar que </w:t>
-      </w:r>
-      <w:r>
-        <w:rPr>
-          <w:sz w:val="26"/>
-          <w:szCs w:val="26"/>
-        </w:rPr>
-        <w:t xml:space="preserve">o Arduíno está devidamente carregado, é preciso também que para a visualização de dados, uma </w:t>
-      </w:r>
-      <w:r>
-        <w:rPr>
-          <w:sz w:val="26"/>
-          <w:szCs w:val="26"/>
-        </w:rPr>
-        <w:t>conexão</w:t>
-      </w:r>
-      <w:r>
-        <w:rPr>
-          <w:sz w:val="26"/>
-          <w:szCs w:val="26"/>
-        </w:rPr>
-        <w:t xml:space="preserve"> estável de internet.</w:t>
-      </w:r>
-    </w:p>
-    <w:p>
-      <w:pPr>
-        <w:rPr>
-          <w:sz w:val="26"/>
-          <w:szCs w:val="26"/>
-        </w:rPr>
-      </w:pPr>
-    </w:p>
-    <w:p>
-      <w:pPr>
+      </w:pPr>
+      <w:r>
         <w:rPr>
           <w:b/>
           <w:bCs/>
           <w:sz w:val="36"/>
           <w:szCs w:val="36"/>
         </w:rPr>
-      </w:pPr>
-      <w:r>
-        <w:rPr>
-          <w:b/>
-          <w:bCs/>
-          <w:sz w:val="36"/>
-          <w:szCs w:val="36"/>
-        </w:rPr>
         <w:t>Instalação do Sensor:</w:t>
       </w:r>
     </w:p>
     <w:p>
       <w:pPr>
-        <w:rPr>
-          <w:sz w:val="26"/>
-          <w:szCs w:val="26"/>
-        </w:rPr>
-      </w:pPr>
-      <w:r>
-        <w:rPr>
-          <w:sz w:val="26"/>
-          <w:szCs w:val="26"/>
-        </w:rPr>
-        <w:t>1º - Para começar a instalação dos sensores certifique-se que ele está com bateria. Porque nosso produto já vem de fábrica carregados</w:t>
-      </w:r>
-      <w:r>
-        <w:rPr>
-          <w:sz w:val="26"/>
-          <w:szCs w:val="26"/>
-        </w:rPr>
-        <w:t>, p</w:t>
-      </w:r>
-      <w:r>
-        <w:rPr>
-          <w:sz w:val="26"/>
-          <w:szCs w:val="26"/>
-        </w:rPr>
-        <w:t>orém pode acontecer de que em trânsito eles acabem perdendo bateria.</w:t>
-      </w:r>
-    </w:p>
-    <w:p>
-      <w:pPr>
-        <w:ind w:left="705"/>
-        <w:rPr>
+        <w:pStyle w:val="Normal"/>
+        <w:rPr>
+          <w:sz w:val="26"/>
+          <w:szCs w:val="26"/>
+        </w:rPr>
+      </w:pPr>
+      <w:r>
+        <w:rPr>
+          <w:sz w:val="26"/>
+          <w:szCs w:val="26"/>
+        </w:rPr>
+        <w:t>1º - Para começar a instalação dos sensores certifique-se que ele está com bateria. Porque nosso produto já vem de fábrica carregados, porém pode acontecer de que em trânsito eles acabem perdendo bateria.</w:t>
+      </w:r>
+    </w:p>
+    <w:p>
+      <w:pPr>
+        <w:pStyle w:val="Normal"/>
+        <w:ind w:left="705" w:hanging="0"/>
+        <w:rPr>
+          <w:i/>
           <w:i/>
           <w:iCs/>
           <w:sz w:val="26"/>
@@ -305,6 +281,7 @@
     </w:p>
     <w:p>
       <w:pPr>
+        <w:pStyle w:val="Normal"/>
         <w:rPr>
           <w:sz w:val="26"/>
           <w:szCs w:val="26"/>
@@ -320,92 +297,44 @@
     </w:p>
     <w:p>
       <w:pPr>
-        <w:rPr>
-          <w:sz w:val="26"/>
-          <w:szCs w:val="26"/>
-        </w:rPr>
-      </w:pPr>
-      <w:r>
-        <w:rPr>
-          <w:sz w:val="26"/>
-          <w:szCs w:val="26"/>
-        </w:rPr>
-        <w:t xml:space="preserve">3º Após instalado o sensor, você poderá checar na que na lateral do Arduino irá piscar uma luz laranja, que indica </w:t>
-      </w:r>
-      <w:r>
-        <w:rPr>
-          <w:sz w:val="26"/>
-          <w:szCs w:val="26"/>
-        </w:rPr>
-        <w:t>que está funcionando corretamente.</w:t>
-      </w:r>
-      <w:r>
-        <w:rPr>
-          <w:sz w:val="26"/>
-          <w:szCs w:val="26"/>
-        </w:rPr>
-        <w:t xml:space="preserve"> Caso não, entre em contato conosco por meio dos nossos </w:t>
-      </w:r>
-      <w:r>
-        <w:rPr>
-          <w:sz w:val="26"/>
-          <w:szCs w:val="26"/>
-        </w:rPr>
-        <w:t xml:space="preserve">canais </w:t>
-      </w:r>
-      <w:r>
-        <w:rPr>
-          <w:sz w:val="26"/>
-          <w:szCs w:val="26"/>
-        </w:rPr>
-        <w:t>de comunicação para solucionar o problema o mais rápido possível.</w:t>
-      </w:r>
-    </w:p>
-    <w:p>
-      <w:pPr>
-        <w:rPr>
-          <w:sz w:val="26"/>
-          <w:szCs w:val="26"/>
-        </w:rPr>
-      </w:pPr>
-      <w:r>
-        <w:rPr>
-          <w:sz w:val="26"/>
-          <w:szCs w:val="26"/>
-        </w:rPr>
-        <w:t xml:space="preserve">4º </w:t>
-      </w:r>
-      <w:r>
-        <w:rPr>
-          <w:sz w:val="26"/>
-          <w:szCs w:val="26"/>
-        </w:rPr>
-        <w:t xml:space="preserve">Para visualizar as temperaturas registradas, acesse nosso site </w:t>
-      </w:r>
-      <w:hyperlink r:id="rId5" w:history="1">
+        <w:pStyle w:val="Normal"/>
+        <w:rPr>
+          <w:sz w:val="26"/>
+          <w:szCs w:val="26"/>
+        </w:rPr>
+      </w:pPr>
+      <w:r>
+        <w:rPr>
+          <w:sz w:val="26"/>
+          <w:szCs w:val="26"/>
+        </w:rPr>
+        <w:t>3º Após instalado o sensor, você poderá checar na que na lateral do Arduino irá piscar uma luz laranja, que indica que está funcionando corretamente. Caso não, entre em contato conosco por meio dos nossos canais de comunicação para solucionar o problema o mais rápido possível.</w:t>
+      </w:r>
+    </w:p>
+    <w:p>
+      <w:pPr>
+        <w:pStyle w:val="Normal"/>
+        <w:spacing w:before="0" w:after="160"/>
+        <w:rPr>
+          <w:sz w:val="26"/>
+          <w:szCs w:val="26"/>
+        </w:rPr>
+      </w:pPr>
+      <w:r>
+        <w:rPr>
+          <w:sz w:val="26"/>
+          <w:szCs w:val="26"/>
+        </w:rPr>
+        <w:t xml:space="preserve">4º Para visualizar as temperaturas registradas, acesse nosso site </w:t>
+      </w:r>
+      <w:hyperlink r:id="rId3">
         <w:r>
           <w:rPr>
-            <w:rStyle w:val="Hyperlink"/>
+            <w:rStyle w:val="LinkdaInternet"/>
             <w:sz w:val="26"/>
             <w:szCs w:val="26"/>
           </w:rPr>
-          <w:t>www.</w:t>
-        </w:r>
-        <w:r>
-          <w:rPr>
-            <w:rStyle w:val="Hyperlink"/>
-            <w:sz w:val="26"/>
-            <w:szCs w:val="26"/>
-          </w:rPr>
-          <w:t>a</w:t>
-        </w:r>
-        <w:r>
-          <w:rPr>
-            <w:rStyle w:val="Hyperlink"/>
-            <w:sz w:val="26"/>
-            <w:szCs w:val="26"/>
-          </w:rPr>
-          <w:t>nalytical-solutions-tech/dashboard.html</w:t>
+          <w:t>www.analytical-solutions-tech/dashboard.html</w:t>
         </w:r>
       </w:hyperlink>
       <w:r>
@@ -413,33 +342,28 @@
           <w:sz w:val="26"/>
           <w:szCs w:val="26"/>
         </w:rPr>
-        <w:t xml:space="preserve"> </w:t>
-      </w:r>
-      <w:r>
-        <w:rPr>
-          <w:sz w:val="26"/>
-          <w:szCs w:val="26"/>
-        </w:rPr>
-        <w:t>e selecione qual dos sensores você deseja ver.</w:t>
+        <w:t xml:space="preserve"> e selecione qual dos sensores você deseja ver.</w:t>
       </w:r>
     </w:p>
     <w:sectPr>
+      <w:type w:val="nextPage"/>
       <w:pgSz w:w="11906" w:h="16838"/>
-      <w:pgMar w:top="1417" w:right="1701" w:bottom="1417" w:left="1701" w:header="0" w:footer="0" w:gutter="0"/>
-      <w:cols w:space="720"/>
-      <w:formProt w:val="0"/>
-      <w:docGrid w:linePitch="360" w:charSpace="4096"/>
+      <w:pgMar w:left="1701" w:right="1701" w:gutter="0" w:header="0" w:top="1417" w:footer="0" w:bottom="1417"/>
+      <w:pgNumType w:fmt="decimal"/>
+      <w:formProt w:val="false"/>
+      <w:textDirection w:val="lrTb"/>
+      <w:docGrid w:type="default" w:linePitch="360" w:charSpace="8192"/>
     </w:sectPr>
   </w:body>
 </w:document>
 </file>
 
 <file path=word/styles.xml><?xml version="1.0" encoding="utf-8"?>
-<w:styles xmlns:mc="http://schemas.openxmlformats.org/markup-compatibility/2006" xmlns:r="http://schemas.openxmlformats.org/officeDocument/2006/relationships" xmlns:w="http://schemas.openxmlformats.org/wordprocessingml/2006/main" xmlns:w14="http://schemas.microsoft.com/office/word/2010/wordml" xmlns:w15="http://schemas.microsoft.com/office/word/2012/wordml" xmlns:w16cex="http://schemas.microsoft.com/office/word/2018/wordml/cex" xmlns:w16cid="http://schemas.microsoft.com/office/word/2016/wordml/cid" xmlns:w16="http://schemas.microsoft.com/office/word/2018/wordml" xmlns:w16sdtdh="http://schemas.microsoft.com/office/word/2020/wordml/sdtdatahash" xmlns:w16se="http://schemas.microsoft.com/office/word/2015/wordml/symex" mc:Ignorable="w14 w15 w16se w16cid w16 w16cex w16sdtdh">
+<w:styles xmlns:w="http://schemas.openxmlformats.org/wordprocessingml/2006/main" xmlns:w14="http://schemas.microsoft.com/office/word/2010/wordml" xmlns:mc="http://schemas.openxmlformats.org/markup-compatibility/2006" mc:Ignorable="w14">
   <w:docDefaults>
     <w:rPrDefault>
       <w:rPr>
-        <w:rFonts w:asciiTheme="minorHAnsi" w:eastAsiaTheme="minorHAnsi" w:hAnsiTheme="minorHAnsi" w:cstheme="minorBidi"/>
+        <w:rFonts w:ascii="Calibri" w:hAnsi="Calibri" w:eastAsia="Calibri" w:cs="" w:asciiTheme="minorHAnsi" w:cstheme="minorBidi" w:eastAsiaTheme="minorHAnsi" w:hAnsiTheme="minorHAnsi"/>
         <w:kern w:val="2"/>
         <w:sz w:val="22"/>
         <w:szCs w:val="22"/>
@@ -447,19 +371,23 @@
         <w14:ligatures w14:val="standardContextual"/>
       </w:rPr>
     </w:rPrDefault>
-    <w:pPrDefault/>
+    <w:pPrDefault>
+      <w:pPr>
+        <w:suppressAutoHyphens w:val="true"/>
+      </w:pPr>
+    </w:pPrDefault>
   </w:docDefaults>
   <w:latentStyles w:defLockedState="0" w:defUIPriority="99" w:defSemiHidden="0" w:defUnhideWhenUsed="0" w:defQFormat="0" w:count="376">
     <w:lsdException w:name="Normal" w:uiPriority="0" w:qFormat="1"/>
     <w:lsdException w:name="heading 1" w:uiPriority="9" w:qFormat="1"/>
-    <w:lsdException w:name="heading 2" w:semiHidden="1" w:uiPriority="9" w:unhideWhenUsed="1" w:qFormat="1"/>
-    <w:lsdException w:name="heading 3" w:semiHidden="1" w:uiPriority="9" w:unhideWhenUsed="1" w:qFormat="1"/>
-    <w:lsdException w:name="heading 4" w:semiHidden="1" w:uiPriority="9" w:unhideWhenUsed="1" w:qFormat="1"/>
-    <w:lsdException w:name="heading 5" w:semiHidden="1" w:uiPriority="9" w:unhideWhenUsed="1" w:qFormat="1"/>
-    <w:lsdException w:name="heading 6" w:semiHidden="1" w:uiPriority="9" w:unhideWhenUsed="1" w:qFormat="1"/>
-    <w:lsdException w:name="heading 7" w:semiHidden="1" w:uiPriority="9" w:unhideWhenUsed="1" w:qFormat="1"/>
-    <w:lsdException w:name="heading 8" w:semiHidden="1" w:uiPriority="9" w:unhideWhenUsed="1" w:qFormat="1"/>
-    <w:lsdException w:name="heading 9" w:semiHidden="1" w:uiPriority="9" w:unhideWhenUsed="1" w:qFormat="1"/>
+    <w:lsdException w:name="heading 2" w:uiPriority="9" w:semiHidden="1" w:unhideWhenUsed="1" w:qFormat="1"/>
+    <w:lsdException w:name="heading 3" w:uiPriority="9" w:semiHidden="1" w:unhideWhenUsed="1" w:qFormat="1"/>
+    <w:lsdException w:name="heading 4" w:uiPriority="9" w:semiHidden="1" w:unhideWhenUsed="1" w:qFormat="1"/>
+    <w:lsdException w:name="heading 5" w:uiPriority="9" w:semiHidden="1" w:unhideWhenUsed="1" w:qFormat="1"/>
+    <w:lsdException w:name="heading 6" w:uiPriority="9" w:semiHidden="1" w:unhideWhenUsed="1" w:qFormat="1"/>
+    <w:lsdException w:name="heading 7" w:uiPriority="9" w:semiHidden="1" w:unhideWhenUsed="1" w:qFormat="1"/>
+    <w:lsdException w:name="heading 8" w:uiPriority="9" w:semiHidden="1" w:unhideWhenUsed="1" w:qFormat="1"/>
+    <w:lsdException w:name="heading 9" w:uiPriority="9" w:semiHidden="1" w:unhideWhenUsed="1" w:qFormat="1"/>
     <w:lsdException w:name="index 1" w:semiHidden="1" w:unhideWhenUsed="1"/>
     <w:lsdException w:name="index 2" w:semiHidden="1" w:unhideWhenUsed="1"/>
     <w:lsdException w:name="index 3" w:semiHidden="1" w:unhideWhenUsed="1"/>
@@ -469,22 +397,22 @@
     <w:lsdException w:name="index 7" w:semiHidden="1" w:unhideWhenUsed="1"/>
     <w:lsdException w:name="index 8" w:semiHidden="1" w:unhideWhenUsed="1"/>
     <w:lsdException w:name="index 9" w:semiHidden="1" w:unhideWhenUsed="1"/>
-    <w:lsdException w:name="toc 1" w:semiHidden="1" w:uiPriority="39" w:unhideWhenUsed="1"/>
-    <w:lsdException w:name="toc 2" w:semiHidden="1" w:uiPriority="39" w:unhideWhenUsed="1"/>
-    <w:lsdException w:name="toc 3" w:semiHidden="1" w:uiPriority="39" w:unhideWhenUsed="1"/>
-    <w:lsdException w:name="toc 4" w:semiHidden="1" w:uiPriority="39" w:unhideWhenUsed="1"/>
-    <w:lsdException w:name="toc 5" w:semiHidden="1" w:uiPriority="39" w:unhideWhenUsed="1"/>
-    <w:lsdException w:name="toc 6" w:semiHidden="1" w:uiPriority="39" w:unhideWhenUsed="1"/>
-    <w:lsdException w:name="toc 7" w:semiHidden="1" w:uiPriority="39" w:unhideWhenUsed="1"/>
-    <w:lsdException w:name="toc 8" w:semiHidden="1" w:uiPriority="39" w:unhideWhenUsed="1"/>
-    <w:lsdException w:name="toc 9" w:semiHidden="1" w:uiPriority="39" w:unhideWhenUsed="1"/>
+    <w:lsdException w:name="toc 1" w:uiPriority="39" w:semiHidden="1" w:unhideWhenUsed="1"/>
+    <w:lsdException w:name="toc 2" w:uiPriority="39" w:semiHidden="1" w:unhideWhenUsed="1"/>
+    <w:lsdException w:name="toc 3" w:uiPriority="39" w:semiHidden="1" w:unhideWhenUsed="1"/>
+    <w:lsdException w:name="toc 4" w:uiPriority="39" w:semiHidden="1" w:unhideWhenUsed="1"/>
+    <w:lsdException w:name="toc 5" w:uiPriority="39" w:semiHidden="1" w:unhideWhenUsed="1"/>
+    <w:lsdException w:name="toc 6" w:uiPriority="39" w:semiHidden="1" w:unhideWhenUsed="1"/>
+    <w:lsdException w:name="toc 7" w:uiPriority="39" w:semiHidden="1" w:unhideWhenUsed="1"/>
+    <w:lsdException w:name="toc 8" w:uiPriority="39" w:semiHidden="1" w:unhideWhenUsed="1"/>
+    <w:lsdException w:name="toc 9" w:uiPriority="39" w:semiHidden="1" w:unhideWhenUsed="1"/>
     <w:lsdException w:name="Normal Indent" w:semiHidden="1" w:unhideWhenUsed="1"/>
     <w:lsdException w:name="footnote text" w:semiHidden="1" w:unhideWhenUsed="1"/>
     <w:lsdException w:name="annotation text" w:semiHidden="1" w:unhideWhenUsed="1"/>
     <w:lsdException w:name="header" w:semiHidden="1" w:unhideWhenUsed="1"/>
     <w:lsdException w:name="footer" w:semiHidden="1" w:unhideWhenUsed="1"/>
     <w:lsdException w:name="index heading" w:semiHidden="1" w:unhideWhenUsed="1"/>
-    <w:lsdException w:name="caption" w:semiHidden="1" w:uiPriority="35" w:unhideWhenUsed="1" w:qFormat="1"/>
+    <w:lsdException w:name="caption" w:uiPriority="35" w:semiHidden="1" w:unhideWhenUsed="1" w:qFormat="1"/>
     <w:lsdException w:name="table of figures" w:semiHidden="1" w:unhideWhenUsed="1"/>
     <w:lsdException w:name="envelope address" w:semiHidden="1" w:unhideWhenUsed="1"/>
     <w:lsdException w:name="envelope return" w:semiHidden="1" w:unhideWhenUsed="1"/>
@@ -515,7 +443,7 @@
     <w:lsdException w:name="Title" w:uiPriority="10" w:qFormat="1"/>
     <w:lsdException w:name="Closing" w:semiHidden="1" w:unhideWhenUsed="1"/>
     <w:lsdException w:name="Signature" w:semiHidden="1" w:unhideWhenUsed="1"/>
-    <w:lsdException w:name="Default Paragraph Font" w:semiHidden="1" w:uiPriority="1" w:unhideWhenUsed="1"/>
+    <w:lsdException w:name="Default Paragraph Font" w:uiPriority="1" w:semiHidden="1" w:unhideWhenUsed="1"/>
     <w:lsdException w:name="Body Text" w:semiHidden="1" w:unhideWhenUsed="1"/>
     <w:lsdException w:name="Body Text Indent" w:semiHidden="1" w:unhideWhenUsed="1"/>
     <w:lsdException w:name="List Continue" w:semiHidden="1" w:unhideWhenUsed="1"/>
@@ -715,8 +643,8 @@
     <w:lsdException w:name="Subtle Reference" w:uiPriority="31" w:qFormat="1"/>
     <w:lsdException w:name="Intense Reference" w:uiPriority="32" w:qFormat="1"/>
     <w:lsdException w:name="Book Title" w:uiPriority="33" w:qFormat="1"/>
-    <w:lsdException w:name="Bibliography" w:semiHidden="1" w:uiPriority="37" w:unhideWhenUsed="1"/>
-    <w:lsdException w:name="TOC Heading" w:semiHidden="1" w:uiPriority="39" w:unhideWhenUsed="1" w:qFormat="1"/>
+    <w:lsdException w:name="Bibliography" w:uiPriority="37" w:semiHidden="1" w:unhideWhenUsed="1"/>
+    <w:lsdException w:name="TOC Heading" w:uiPriority="39" w:semiHidden="1" w:unhideWhenUsed="1" w:qFormat="1"/>
     <w:lsdException w:name="Plain Table 1" w:uiPriority="41"/>
     <w:lsdException w:name="Plain Table 2" w:uiPriority="42"/>
     <w:lsdException w:name="Plain Table 3" w:uiPriority="43"/>
@@ -827,136 +755,177 @@
     <w:lsdException w:name="Unresolved Mention" w:semiHidden="1" w:unhideWhenUsed="1"/>
     <w:lsdException w:name="Smart Link" w:semiHidden="1" w:unhideWhenUsed="1"/>
   </w:latentStyles>
-  <w:style w:type="paragraph" w:default="1" w:styleId="Normal">
+  <w:style w:type="paragraph" w:styleId="Normal" w:default="1">
     <w:name w:val="Normal"/>
     <w:qFormat/>
     <w:pPr>
-      <w:spacing w:after="160" w:line="259" w:lineRule="auto"/>
+      <w:widowControl/>
+      <w:bidi w:val="0"/>
+      <w:spacing w:lineRule="auto" w:line="259" w:before="0" w:after="160"/>
+      <w:jc w:val="left"/>
     </w:pPr>
+    <w:rPr>
+      <w:rFonts w:ascii="Calibri" w:hAnsi="Calibri" w:eastAsia="Calibri" w:cs="" w:asciiTheme="minorHAnsi" w:cstheme="minorBidi" w:eastAsiaTheme="minorHAnsi" w:hAnsiTheme="minorHAnsi"/>
+      <w:color w:val="auto"/>
+      <w:kern w:val="2"/>
+      <w:sz w:val="22"/>
+      <w:szCs w:val="22"/>
+      <w:lang w:val="pt-BR" w:eastAsia="en-US" w:bidi="ar-SA"/>
+      <w14:ligatures w14:val="standardContextual"/>
+    </w:rPr>
   </w:style>
   <w:style w:type="paragraph" w:styleId="Ttulo1">
-    <w:name w:val="heading 1"/>
+    <w:name w:val="Heading 1"/>
     <w:basedOn w:val="Normal"/>
     <w:next w:val="Normal"/>
     <w:link w:val="Ttulo1Char"/>
     <w:uiPriority w:val="9"/>
     <w:qFormat/>
-    <w:rsid w:val="007834FB"/>
+    <w:rsid w:val="007834fb"/>
     <w:pPr>
-      <w:keepNext/>
+      <w:keepNext w:val="true"/>
       <w:keepLines/>
       <w:spacing w:before="240" w:after="0"/>
       <w:outlineLvl w:val="0"/>
     </w:pPr>
     <w:rPr>
-      <w:rFonts w:asciiTheme="majorHAnsi" w:eastAsiaTheme="majorEastAsia" w:hAnsiTheme="majorHAnsi" w:cstheme="majorBidi"/>
-      <w:color w:val="2F5496" w:themeColor="accent1" w:themeShade="BF"/>
+      <w:rFonts w:ascii="Calibri Light" w:hAnsi="Calibri Light" w:eastAsia="" w:cs="" w:asciiTheme="majorHAnsi" w:cstheme="majorBidi" w:eastAsiaTheme="majorEastAsia" w:hAnsiTheme="majorHAnsi"/>
+      <w:color w:val="2F5496" w:themeColor="accent1" w:themeShade="bf"/>
       <w:sz w:val="32"/>
       <w:szCs w:val="32"/>
     </w:rPr>
   </w:style>
-  <w:style w:type="character" w:default="1" w:styleId="Fontepargpadro">
+  <w:style w:type="character" w:styleId="DefaultParagraphFont" w:default="1">
     <w:name w:val="Default Paragraph Font"/>
     <w:uiPriority w:val="1"/>
     <w:semiHidden/>
     <w:unhideWhenUsed/>
-  </w:style>
-  <w:style w:type="table" w:default="1" w:styleId="Tabelanormal">
-    <w:name w:val="Normal Table"/>
-    <w:uiPriority w:val="99"/>
-    <w:semiHidden/>
-    <w:unhideWhenUsed/>
-    <w:tblPr>
-      <w:tblInd w:w="0" w:type="dxa"/>
-      <w:tblCellMar>
-        <w:top w:w="0" w:type="dxa"/>
-        <w:left w:w="108" w:type="dxa"/>
-        <w:bottom w:w="0" w:type="dxa"/>
-        <w:right w:w="108" w:type="dxa"/>
-      </w:tblCellMar>
-    </w:tblPr>
-  </w:style>
-  <w:style w:type="numbering" w:default="1" w:styleId="Semlista">
-    <w:name w:val="No List"/>
-    <w:uiPriority w:val="99"/>
-    <w:semiHidden/>
-    <w:unhideWhenUsed/>
-  </w:style>
-  <w:style w:type="character" w:customStyle="1" w:styleId="Ttulo1Char">
+    <w:qFormat/>
+    <w:rPr/>
+  </w:style>
+  <w:style w:type="character" w:styleId="Ttulo1Char" w:customStyle="1">
     <w:name w:val="Título 1 Char"/>
-    <w:basedOn w:val="Fontepargpadro"/>
-    <w:link w:val="Ttulo1"/>
+    <w:basedOn w:val="DefaultParagraphFont"/>
     <w:uiPriority w:val="9"/>
     <w:qFormat/>
-    <w:rsid w:val="007834FB"/>
+    <w:rsid w:val="007834fb"/>
     <w:rPr>
-      <w:rFonts w:asciiTheme="majorHAnsi" w:eastAsiaTheme="majorEastAsia" w:hAnsiTheme="majorHAnsi" w:cstheme="majorBidi"/>
-      <w:color w:val="2F5496" w:themeColor="accent1" w:themeShade="BF"/>
+      <w:rFonts w:ascii="Calibri Light" w:hAnsi="Calibri Light" w:eastAsia="" w:cs="" w:asciiTheme="majorHAnsi" w:cstheme="majorBidi" w:eastAsiaTheme="majorEastAsia" w:hAnsiTheme="majorHAnsi"/>
+      <w:color w:val="2F5496" w:themeColor="accent1" w:themeShade="bf"/>
       <w:sz w:val="32"/>
       <w:szCs w:val="32"/>
     </w:rPr>
   </w:style>
-  <w:style w:type="character" w:customStyle="1" w:styleId="LinkdaInternet">
-    <w:name w:val="Link da Internet"/>
-    <w:basedOn w:val="Fontepargpadro"/>
+  <w:style w:type="character" w:styleId="LinkdaInternet">
+    <w:name w:val="Hyperlink"/>
+    <w:basedOn w:val="DefaultParagraphFont"/>
     <w:uiPriority w:val="99"/>
     <w:unhideWhenUsed/>
-    <w:rsid w:val="0006664D"/>
+    <w:rsid w:val="00ad0fd3"/>
     <w:rPr>
       <w:color w:val="0563C1" w:themeColor="hyperlink"/>
       <w:u w:val="single"/>
     </w:rPr>
   </w:style>
-  <w:style w:type="character" w:styleId="MenoPendente">
+  <w:style w:type="character" w:styleId="UnresolvedMention">
     <w:name w:val="Unresolved Mention"/>
-    <w:basedOn w:val="Fontepargpadro"/>
+    <w:basedOn w:val="DefaultParagraphFont"/>
     <w:uiPriority w:val="99"/>
     <w:semiHidden/>
     <w:unhideWhenUsed/>
     <w:qFormat/>
-    <w:rsid w:val="0006664D"/>
+    <w:rsid w:val="0006664d"/>
     <w:rPr>
       <w:color w:val="605E5C"/>
-      <w:shd w:val="clear" w:color="auto" w:fill="E1DFDD"/>
+      <w:shd w:fill="E1DFDD" w:val="clear"/>
     </w:rPr>
   </w:style>
-  <w:style w:type="character" w:customStyle="1" w:styleId="ListLabel1">
-    <w:name w:val="ListLabel 1"/>
-    <w:qFormat/>
+  <w:style w:type="character" w:styleId="Linkdainternetvisitado">
+    <w:name w:val="FollowedHyperlink"/>
+    <w:basedOn w:val="DefaultParagraphFont"/>
+    <w:uiPriority w:val="99"/>
+    <w:semiHidden/>
+    <w:unhideWhenUsed/>
+    <w:rsid w:val="00ad0fd3"/>
     <w:rPr>
-      <w:rFonts w:ascii="Arial" w:hAnsi="Arial" w:cs="Arial"/>
+      <w:color w:val="954F72" w:themeColor="followedHyperlink"/>
+      <w:u w:val="single"/>
     </w:rPr>
   </w:style>
   <w:style w:type="paragraph" w:styleId="Ttulo">
-    <w:name w:val="Title"/>
+    <w:name w:val="Título"/>
     <w:basedOn w:val="Normal"/>
-    <w:next w:val="Corpodetexto"/>
+    <w:next w:val="Corpodotexto"/>
     <w:qFormat/>
     <w:pPr>
-      <w:keepNext/>
+      <w:keepNext w:val="true"/>
       <w:spacing w:before="240" w:after="120"/>
     </w:pPr>
     <w:rPr>
-      <w:rFonts w:ascii="Arial" w:eastAsia="Microsoft YaHei" w:hAnsi="Arial" w:cs="Lucida Sans"/>
+      <w:rFonts w:ascii="Liberation Sans" w:hAnsi="Liberation Sans" w:eastAsia="Microsoft YaHei" w:cs="Lucida Sans"/>
       <w:sz w:val="28"/>
       <w:szCs w:val="28"/>
     </w:rPr>
   </w:style>
-  <w:style w:type="paragraph" w:styleId="Corpodetexto">
+  <w:style w:type="paragraph" w:styleId="Corpodotexto">
     <w:name w:val="Body Text"/>
     <w:basedOn w:val="Normal"/>
     <w:pPr>
-      <w:spacing w:after="140" w:line="276" w:lineRule="auto"/>
+      <w:spacing w:lineRule="auto" w:line="276" w:before="0" w:after="140"/>
     </w:pPr>
+    <w:rPr/>
   </w:style>
   <w:style w:type="paragraph" w:styleId="Lista">
     <w:name w:val="List"/>
-    <w:basedOn w:val="Corpodetexto"/>
+    <w:basedOn w:val="Corpodotexto"/>
+    <w:pPr/>
     <w:rPr>
       <w:rFonts w:cs="Lucida Sans"/>
     </w:rPr>
   </w:style>
   <w:style w:type="paragraph" w:styleId="Legenda">
+    <w:name w:val="Caption"/>
+    <w:basedOn w:val="Normal"/>
+    <w:qFormat/>
+    <w:pPr>
+      <w:suppressLineNumbers/>
+      <w:spacing w:before="120" w:after="120"/>
+    </w:pPr>
+    <w:rPr>
+      <w:rFonts w:cs="Lucida Sans"/>
+      <w:i/>
+      <w:iCs/>
+      <w:sz w:val="24"/>
+      <w:szCs w:val="24"/>
+    </w:rPr>
+  </w:style>
+  <w:style w:type="paragraph" w:styleId="Ndice" w:customStyle="1">
+    <w:name w:val="Índice"/>
+    <w:basedOn w:val="Normal"/>
+    <w:qFormat/>
+    <w:pPr>
+      <w:suppressLineNumbers/>
+    </w:pPr>
+    <w:rPr>
+      <w:rFonts w:cs="Lucida Sans"/>
+    </w:rPr>
+  </w:style>
+  <w:style w:type="paragraph" w:styleId="Ttulododocumento">
+    <w:name w:val="Title"/>
+    <w:basedOn w:val="Normal"/>
+    <w:next w:val="Corpodotexto"/>
+    <w:qFormat/>
+    <w:pPr>
+      <w:keepNext w:val="true"/>
+      <w:spacing w:before="240" w:after="120"/>
+    </w:pPr>
+    <w:rPr>
+      <w:rFonts w:ascii="Arial" w:hAnsi="Arial" w:eastAsia="Microsoft YaHei" w:cs="Lucida Sans"/>
+      <w:sz w:val="28"/>
+      <w:szCs w:val="28"/>
+    </w:rPr>
+  </w:style>
+  <w:style w:type="paragraph" w:styleId="Caption">
     <w:name w:val="caption"/>
     <w:basedOn w:val="Normal"/>
     <w:qFormat/>
@@ -972,31 +941,23 @@
       <w:szCs w:val="24"/>
     </w:rPr>
   </w:style>
-  <w:style w:type="paragraph" w:customStyle="1" w:styleId="ndice">
-    <w:name w:val="Índice"/>
-    <w:basedOn w:val="Normal"/>
-    <w:qFormat/>
-    <w:pPr>
-      <w:suppressLineNumbers/>
-    </w:pPr>
-    <w:rPr>
-      <w:rFonts w:cs="Lucida Sans"/>
-    </w:rPr>
-  </w:style>
-  <w:style w:type="paragraph" w:customStyle="1" w:styleId="Contedodoquadro">
+  <w:style w:type="paragraph" w:styleId="Contedodoquadro" w:customStyle="1">
     <w:name w:val="Conteúdo do quadro"/>
     <w:basedOn w:val="Normal"/>
     <w:qFormat/>
-  </w:style>
-  <w:style w:type="paragraph" w:customStyle="1" w:styleId="Contedodatabela">
+    <w:pPr/>
+    <w:rPr/>
+  </w:style>
+  <w:style w:type="paragraph" w:styleId="Contedodatabela" w:customStyle="1">
     <w:name w:val="Conteúdo da tabela"/>
     <w:basedOn w:val="Normal"/>
     <w:qFormat/>
     <w:pPr>
       <w:suppressLineNumbers/>
     </w:pPr>
-  </w:style>
-  <w:style w:type="paragraph" w:customStyle="1" w:styleId="Ttulodetabela">
+    <w:rPr/>
+  </w:style>
+  <w:style w:type="paragraph" w:styleId="Ttulodetabela" w:customStyle="1">
     <w:name w:val="Título de tabela"/>
     <w:basedOn w:val="Contedodatabela"/>
     <w:qFormat/>
@@ -1008,44 +969,42 @@
       <w:bCs/>
     </w:rPr>
   </w:style>
+  <w:style w:type="numbering" w:styleId="NoList" w:default="1">
+    <w:name w:val="No List"/>
+    <w:uiPriority w:val="99"/>
+    <w:semiHidden/>
+    <w:unhideWhenUsed/>
+    <w:qFormat/>
+  </w:style>
+  <w:style w:type="table" w:default="1" w:styleId="Tabelanormal">
+    <w:name w:val="Normal Table"/>
+    <w:uiPriority w:val="99"/>
+    <w:semiHidden/>
+    <w:unhideWhenUsed/>
+    <w:tblPr>
+      <w:tblCellMar>
+        <w:top w:w="0" w:type="dxa"/>
+        <w:left w:w="108" w:type="dxa"/>
+        <w:bottom w:w="0" w:type="dxa"/>
+        <w:right w:w="108" w:type="dxa"/>
+      </w:tblCellMar>
+    </w:tblPr>
+  </w:style>
   <w:style w:type="table" w:styleId="Tabelacomgrade">
     <w:name w:val="Table Grid"/>
     <w:basedOn w:val="Tabelanormal"/>
     <w:uiPriority w:val="39"/>
-    <w:rsid w:val="00BD0CD8"/>
+    <w:rsid w:val="00bd0cd8"/>
     <w:tblPr>
       <w:tblBorders>
-        <w:top w:val="single" w:sz="4" w:space="0" w:color="auto"/>
-        <w:left w:val="single" w:sz="4" w:space="0" w:color="auto"/>
-        <w:bottom w:val="single" w:sz="4" w:space="0" w:color="auto"/>
-        <w:right w:val="single" w:sz="4" w:space="0" w:color="auto"/>
-        <w:insideH w:val="single" w:sz="4" w:space="0" w:color="auto"/>
-        <w:insideV w:val="single" w:sz="4" w:space="0" w:color="auto"/>
+        <w:top w:val="single" w:color="auto" w:sz="4" w:space="0"/>
+        <w:left w:val="single" w:color="auto" w:sz="4" w:space="0"/>
+        <w:bottom w:val="single" w:color="auto" w:sz="4" w:space="0"/>
+        <w:right w:val="single" w:color="auto" w:sz="4" w:space="0"/>
+        <w:insideH w:val="single" w:color="auto" w:sz="4" w:space="0"/>
+        <w:insideV w:val="single" w:color="auto" w:sz="4" w:space="0"/>
       </w:tblBorders>
     </w:tblPr>
-  </w:style>
-  <w:style w:type="character" w:styleId="Hyperlink">
-    <w:name w:val="Hyperlink"/>
-    <w:basedOn w:val="Fontepargpadro"/>
-    <w:uiPriority w:val="99"/>
-    <w:unhideWhenUsed/>
-    <w:rsid w:val="00AD0FD3"/>
-    <w:rPr>
-      <w:color w:val="0563C1" w:themeColor="hyperlink"/>
-      <w:u w:val="single"/>
-    </w:rPr>
-  </w:style>
-  <w:style w:type="character" w:styleId="HiperlinkVisitado">
-    <w:name w:val="FollowedHyperlink"/>
-    <w:basedOn w:val="Fontepargpadro"/>
-    <w:uiPriority w:val="99"/>
-    <w:semiHidden/>
-    <w:unhideWhenUsed/>
-    <w:rsid w:val="00AD0FD3"/>
-    <w:rPr>
-      <w:color w:val="954F72" w:themeColor="followedHyperlink"/>
-      <w:u w:val="single"/>
-    </w:rPr>
   </w:style>
 </w:styles>
 </file>

</xml_diff>